<commit_message>
Akash added new line in AkashFile.docx
</commit_message>
<xml_diff>
--- a/AkashFile.docx
+++ b/AkashFile.docx
@@ -28,6 +28,26 @@
           <w:rFonts w:ascii="Courier New" w:hAnsi="Courier New" w:cs="Courier New"/>
         </w:rPr>
         <w:t>Second line added by the Akash</w:t>
+      </w:r>
+    </w:p>
+    <w:p>
+      <w:pPr>
+        <w:pStyle w:val="PlainText"/>
+        <w:rPr>
+          <w:rFonts w:ascii="Courier New" w:hAnsi="Courier New" w:cs="Courier New"/>
+        </w:rPr>
+      </w:pPr>
+      <w:r>
+        <w:rPr>
+          <w:rFonts w:ascii="Courier New" w:hAnsi="Courier New" w:cs="Courier New"/>
+        </w:rPr>
+        <w:t>Hi I am adding another line in the AkashFile</w:t>
+      </w:r>
+      <w:r>
+        <w:rPr>
+          <w:rFonts w:ascii="Courier New" w:hAnsi="Courier New" w:cs="Courier New"/>
+        </w:rPr>
+        <w:t xml:space="preserve"> and now good to go!</w:t>
       </w:r>
     </w:p>
     <w:sectPr>

</xml_diff>

<commit_message>
update in local on thursday
</commit_message>
<xml_diff>
--- a/AkashFile.docx
+++ b/AkashFile.docx
@@ -48,6 +48,20 @@
           <w:rFonts w:ascii="Courier New" w:hAnsi="Courier New" w:cs="Courier New"/>
         </w:rPr>
         <w:t xml:space="preserve"> and now good to go!</w:t>
+      </w:r>
+    </w:p>
+    <w:p>
+      <w:pPr>
+        <w:pStyle w:val="PlainText"/>
+        <w:rPr>
+          <w:rFonts w:ascii="Courier New" w:hAnsi="Courier New" w:cs="Courier New"/>
+        </w:rPr>
+      </w:pPr>
+      <w:r>
+        <w:rPr>
+          <w:rFonts w:ascii="Courier New" w:hAnsi="Courier New" w:cs="Courier New"/>
+        </w:rPr>
+        <w:t>Changes on Thursday</w:t>
       </w:r>
     </w:p>
     <w:sectPr>

</xml_diff>